<commit_message>
Diagrama de CPU Feito
</commit_message>
<xml_diff>
--- a/Palavras Cruzadas v_2.0 2022_2.docx
+++ b/Palavras Cruzadas v_2.0 2022_2.docx
@@ -323,6 +323,69 @@
     </w:p>
     <w:p>
       <w:pPr>
+        <w:spacing w:after="0" w:line="260" w:lineRule="auto"/>
+        <w:ind w:left="720"/>
+        <w:rPr>
+          <w:rFonts w:ascii="Barlow" w:eastAsia="Barlow" w:hAnsi="Barlow" w:cs="Barlow"/>
+        </w:rPr>
+      </w:pPr>
+      <w:r>
+        <w:rPr>
+          <w:rFonts w:ascii="Barlow" w:eastAsia="Barlow" w:hAnsi="Barlow" w:cs="Barlow"/>
+          <w:noProof/>
+        </w:rPr>
+        <w:drawing>
+          <wp:inline distT="0" distB="0" distL="0" distR="0" wp14:anchorId="5066E174" wp14:editId="41CC546F">
+            <wp:extent cx="5526351" cy="3114675"/>
+            <wp:effectExtent l="0" t="0" r="0" b="0"/>
+            <wp:docPr id="2" name="Imagem 2"/>
+            <wp:cNvGraphicFramePr>
+              <a:graphicFrameLocks xmlns:a="http://schemas.openxmlformats.org/drawingml/2006/main" noChangeAspect="1"/>
+            </wp:cNvGraphicFramePr>
+            <a:graphic xmlns:a="http://schemas.openxmlformats.org/drawingml/2006/main">
+              <a:graphicData uri="http://schemas.openxmlformats.org/drawingml/2006/picture">
+                <pic:pic xmlns:pic="http://schemas.openxmlformats.org/drawingml/2006/picture">
+                  <pic:nvPicPr>
+                    <pic:cNvPr id="0" name="Picture 2"/>
+                    <pic:cNvPicPr>
+                      <a:picLocks noChangeAspect="1" noChangeArrowheads="1"/>
+                    </pic:cNvPicPr>
+                  </pic:nvPicPr>
+                  <pic:blipFill>
+                    <a:blip r:embed="rId5" cstate="print">
+                      <a:extLst>
+                        <a:ext uri="{28A0092B-C50C-407E-A947-70E740481C1C}">
+                          <a14:useLocalDpi xmlns:a14="http://schemas.microsoft.com/office/drawing/2010/main" val="0"/>
+                        </a:ext>
+                      </a:extLst>
+                    </a:blip>
+                    <a:srcRect/>
+                    <a:stretch>
+                      <a:fillRect/>
+                    </a:stretch>
+                  </pic:blipFill>
+                  <pic:spPr bwMode="auto">
+                    <a:xfrm>
+                      <a:off x="0" y="0"/>
+                      <a:ext cx="5528774" cy="3116041"/>
+                    </a:xfrm>
+                    <a:prstGeom prst="rect">
+                      <a:avLst/>
+                    </a:prstGeom>
+                    <a:noFill/>
+                    <a:ln>
+                      <a:noFill/>
+                    </a:ln>
+                  </pic:spPr>
+                </pic:pic>
+              </a:graphicData>
+            </a:graphic>
+          </wp:inline>
+        </w:drawing>
+      </w:r>
+    </w:p>
+    <w:p>
+      <w:pPr>
         <w:numPr>
           <w:ilvl w:val="0"/>
           <w:numId w:val="1"/>
@@ -393,7 +456,20 @@
         <w:rPr>
           <w:rFonts w:ascii="Barlow" w:eastAsia="Barlow" w:hAnsi="Barlow" w:cs="Barlow"/>
         </w:rPr>
-        <w:t xml:space="preserve"> cérebro da máquina e é responsável por executar todos os processos necessários para o funcionamento.</w:t>
+        <w:t xml:space="preserve"> cérebro da máquina e é responsável por executar todos os processos necessários </w:t>
+      </w:r>
+      <w:r>
+        <w:rPr>
+          <w:rFonts w:ascii="Barlow" w:eastAsia="Barlow" w:hAnsi="Barlow" w:cs="Barlow"/>
+          <w:u w:val="single"/>
+        </w:rPr>
+        <w:t>para</w:t>
+      </w:r>
+      <w:r>
+        <w:rPr>
+          <w:rFonts w:ascii="Barlow" w:eastAsia="Barlow" w:hAnsi="Barlow" w:cs="Barlow"/>
+        </w:rPr>
+        <w:t xml:space="preserve"> o funcionamento.</w:t>
       </w:r>
     </w:p>
     <w:p>
@@ -547,6 +623,36 @@
     <w:p>
       <w:pPr>
         <w:spacing w:after="0" w:line="260" w:lineRule="auto"/>
+        <w:ind w:left="708"/>
+        <w:jc w:val="both"/>
+        <w:rPr>
+          <w:rFonts w:ascii="Barlow" w:eastAsia="Barlow" w:hAnsi="Barlow" w:cs="Barlow"/>
+        </w:rPr>
+      </w:pPr>
+    </w:p>
+    <w:p>
+      <w:pPr>
+        <w:spacing w:after="0" w:line="260" w:lineRule="auto"/>
+        <w:ind w:left="708"/>
+        <w:jc w:val="both"/>
+        <w:rPr>
+          <w:rFonts w:ascii="Barlow" w:eastAsia="Barlow" w:hAnsi="Barlow" w:cs="Barlow"/>
+        </w:rPr>
+      </w:pPr>
+    </w:p>
+    <w:p>
+      <w:pPr>
+        <w:spacing w:after="0" w:line="260" w:lineRule="auto"/>
+        <w:ind w:left="708"/>
+        <w:jc w:val="both"/>
+        <w:rPr>
+          <w:rFonts w:ascii="Barlow" w:eastAsia="Barlow" w:hAnsi="Barlow" w:cs="Barlow"/>
+        </w:rPr>
+      </w:pPr>
+    </w:p>
+    <w:p>
+      <w:pPr>
+        <w:spacing w:after="0" w:line="260" w:lineRule="auto"/>
         <w:rPr>
           <w:rFonts w:ascii="Barlow" w:eastAsia="Barlow" w:hAnsi="Barlow" w:cs="Barlow"/>
           <w:b/>
@@ -571,6 +677,7 @@
           <w:rFonts w:ascii="Barlow" w:eastAsia="Barlow" w:hAnsi="Barlow" w:cs="Barlow"/>
           <w:b/>
         </w:rPr>
+        <w:lastRenderedPageBreak/>
         <w:t xml:space="preserve">Quais são os tipos de memórias e qual a finalidade de cada uma delas: </w:t>
       </w:r>
       <w:r>
@@ -927,16 +1034,7 @@
           <w:color w:val="202124"/>
           <w:shd w:val="clear" w:color="auto" w:fill="FFFFFF"/>
         </w:rPr>
-        <w:t xml:space="preserve">Também conhecida como memória auxiliar ou armazenamento de massa, tem como função armazenar grandes quantidades </w:t>
-      </w:r>
-      <w:r>
-        <w:rPr>
-          <w:rFonts w:ascii="Arial" w:hAnsi="Arial" w:cs="Arial"/>
-          <w:color w:val="202124"/>
-          <w:shd w:val="clear" w:color="auto" w:fill="FFFFFF"/>
-        </w:rPr>
-        <w:lastRenderedPageBreak/>
-        <w:t xml:space="preserve">de informações. Os dados armazenados nas memórias de massa não são perdidos quando desligamos o equipamento, ao contrário da memória </w:t>
+        <w:t xml:space="preserve">Também conhecida como memória auxiliar ou armazenamento de massa, tem como função armazenar grandes quantidades de informações. Os dados armazenados nas memórias de massa não são perdidos quando desligamos o equipamento, ao contrário da memória </w:t>
       </w:r>
       <w:proofErr w:type="spellStart"/>
       <w:r>
@@ -1172,7 +1270,7 @@
         </w:rPr>
         <w:t>Uma entrada de controle de muitos </w:t>
       </w:r>
-      <w:hyperlink r:id="rId5" w:tooltip="Circuito integrado" w:history="1">
+      <w:hyperlink r:id="rId6" w:tooltip="Circuito integrado" w:history="1">
         <w:r>
           <w:rPr>
             <w:rStyle w:val="Hyperlink"/>
@@ -1462,14 +1560,7 @@
           <w:rFonts w:ascii="Barlow" w:eastAsia="Barlow" w:hAnsi="Barlow" w:cs="Barlow"/>
           <w:b/>
         </w:rPr>
-        <w:t>Intel Core i5-</w:t>
-      </w:r>
-      <w:r>
-        <w:rPr>
-          <w:rFonts w:ascii="Barlow" w:eastAsia="Barlow" w:hAnsi="Barlow" w:cs="Barlow"/>
-          <w:b/>
-        </w:rPr>
-        <w:t>750</w:t>
+        <w:t>Intel Core i5-750</w:t>
       </w:r>
     </w:p>
     <w:p>
@@ -1505,7 +1596,6 @@
         </w:rPr>
         <w:t xml:space="preserve">Início de fabricação: 9 de </w:t>
       </w:r>
-      <w:proofErr w:type="gramStart"/>
       <w:r>
         <w:rPr>
           <w:rFonts w:ascii="Barlow" w:eastAsia="Barlow" w:hAnsi="Barlow" w:cs="Barlow"/>
@@ -1513,7 +1603,6 @@
         </w:rPr>
         <w:t>Setembro</w:t>
       </w:r>
-      <w:proofErr w:type="gramEnd"/>
       <w:r>
         <w:rPr>
           <w:rFonts w:ascii="Barlow" w:eastAsia="Barlow" w:hAnsi="Barlow" w:cs="Barlow"/>
@@ -1536,35 +1625,8 @@
           <w:rFonts w:ascii="Barlow" w:eastAsia="Barlow" w:hAnsi="Barlow" w:cs="Barlow"/>
           <w:bCs/>
         </w:rPr>
-        <w:t xml:space="preserve">Características: 4 núcleos e </w:t>
-      </w:r>
-      <w:r>
-        <w:rPr>
-          <w:rFonts w:ascii="Barlow" w:eastAsia="Barlow" w:hAnsi="Barlow" w:cs="Barlow"/>
-          <w:bCs/>
-        </w:rPr>
-        <w:t>8</w:t>
-      </w:r>
-      <w:r>
-        <w:rPr>
-          <w:rFonts w:ascii="Barlow" w:eastAsia="Barlow" w:hAnsi="Barlow" w:cs="Barlow"/>
-          <w:bCs/>
-        </w:rPr>
-        <w:t xml:space="preserve"> threads, Litografia de 45nm, TDP de 95W, 3.</w:t>
-      </w:r>
-      <w:r>
-        <w:rPr>
-          <w:rFonts w:ascii="Barlow" w:eastAsia="Barlow" w:hAnsi="Barlow" w:cs="Barlow"/>
-          <w:bCs/>
-        </w:rPr>
-        <w:t>46</w:t>
-      </w:r>
-      <w:r>
-        <w:rPr>
-          <w:rFonts w:ascii="Barlow" w:eastAsia="Barlow" w:hAnsi="Barlow" w:cs="Barlow"/>
-          <w:bCs/>
-        </w:rPr>
-        <w:t xml:space="preserve">GHz Turbo </w:t>
+        <w:lastRenderedPageBreak/>
+        <w:t xml:space="preserve">Características: 4 núcleos e 8 threads, Litografia de 45nm, TDP de 95W, 3.46GHz Turbo </w:t>
       </w:r>
       <w:proofErr w:type="spellStart"/>
       <w:r>
@@ -1596,21 +1658,7 @@
           <w:rFonts w:ascii="Barlow" w:eastAsia="Barlow" w:hAnsi="Barlow" w:cs="Barlow"/>
           <w:bCs/>
         </w:rPr>
-        <w:t>,</w:t>
-      </w:r>
-      <w:r>
-        <w:rPr>
-          <w:rFonts w:ascii="Barlow" w:eastAsia="Barlow" w:hAnsi="Barlow" w:cs="Barlow"/>
-          <w:bCs/>
-        </w:rPr>
-        <w:t xml:space="preserve"> Intel 64,</w:t>
-      </w:r>
-      <w:r>
-        <w:rPr>
-          <w:rFonts w:ascii="Barlow" w:eastAsia="Barlow" w:hAnsi="Barlow" w:cs="Barlow"/>
-          <w:bCs/>
-        </w:rPr>
-        <w:t xml:space="preserve"> Tecnologia </w:t>
+        <w:t>, Intel 64, Tecnologia Hyper-</w:t>
       </w:r>
       <w:proofErr w:type="spellStart"/>
       <w:r>
@@ -1618,7 +1666,7 @@
           <w:rFonts w:ascii="Barlow" w:eastAsia="Barlow" w:hAnsi="Barlow" w:cs="Barlow"/>
           <w:bCs/>
         </w:rPr>
-        <w:t>Hyper-threading</w:t>
+        <w:t>threading</w:t>
       </w:r>
       <w:proofErr w:type="spellEnd"/>
       <w:r>
@@ -1626,7 +1674,7 @@
           <w:rFonts w:ascii="Barlow" w:eastAsia="Barlow" w:hAnsi="Barlow" w:cs="Barlow"/>
           <w:bCs/>
         </w:rPr>
-        <w:t xml:space="preserve"> Intel, </w:t>
+        <w:t xml:space="preserve"> Intel, Enhanced Intel </w:t>
       </w:r>
       <w:proofErr w:type="spellStart"/>
       <w:r>
@@ -1634,7 +1682,7 @@
           <w:rFonts w:ascii="Barlow" w:eastAsia="Barlow" w:hAnsi="Barlow" w:cs="Barlow"/>
           <w:bCs/>
         </w:rPr>
-        <w:t>Enhanced</w:t>
+        <w:t>SpeedStep</w:t>
       </w:r>
       <w:proofErr w:type="spellEnd"/>
       <w:r>
@@ -1642,7 +1690,92 @@
           <w:rFonts w:ascii="Barlow" w:eastAsia="Barlow" w:hAnsi="Barlow" w:cs="Barlow"/>
           <w:bCs/>
         </w:rPr>
-        <w:t xml:space="preserve"> Intel </w:t>
+        <w:t>.</w:t>
+      </w:r>
+    </w:p>
+    <w:p>
+      <w:pPr>
+        <w:spacing w:after="0" w:line="260" w:lineRule="auto"/>
+        <w:ind w:firstLine="708"/>
+        <w:rPr>
+          <w:rFonts w:ascii="Barlow" w:eastAsia="Barlow" w:hAnsi="Barlow" w:cs="Barlow"/>
+          <w:bCs/>
+        </w:rPr>
+      </w:pPr>
+    </w:p>
+    <w:p>
+      <w:pPr>
+        <w:spacing w:after="0" w:line="260" w:lineRule="auto"/>
+        <w:ind w:firstLine="708"/>
+        <w:rPr>
+          <w:rFonts w:ascii="Barlow" w:eastAsia="Barlow" w:hAnsi="Barlow" w:cs="Barlow"/>
+          <w:b/>
+        </w:rPr>
+      </w:pPr>
+      <w:r>
+        <w:rPr>
+          <w:rFonts w:ascii="Barlow" w:eastAsia="Barlow" w:hAnsi="Barlow" w:cs="Barlow"/>
+          <w:b/>
+        </w:rPr>
+        <w:t>Intel Core i7-</w:t>
+      </w:r>
+      <w:r>
+        <w:rPr>
+          <w:rFonts w:ascii="Barlow" w:eastAsia="Barlow" w:hAnsi="Barlow" w:cs="Barlow"/>
+          <w:b/>
+        </w:rPr>
+        <w:t>860</w:t>
+      </w:r>
+    </w:p>
+    <w:p>
+      <w:pPr>
+        <w:spacing w:after="0" w:line="260" w:lineRule="auto"/>
+        <w:ind w:firstLine="708"/>
+        <w:rPr>
+          <w:rFonts w:ascii="Barlow" w:eastAsia="Barlow" w:hAnsi="Barlow" w:cs="Barlow"/>
+          <w:bCs/>
+        </w:rPr>
+      </w:pPr>
+      <w:r>
+        <w:rPr>
+          <w:rFonts w:ascii="Barlow" w:eastAsia="Barlow" w:hAnsi="Barlow" w:cs="Barlow"/>
+          <w:bCs/>
+        </w:rPr>
+        <w:t>Fabricante: Intel</w:t>
+      </w:r>
+    </w:p>
+    <w:p>
+      <w:pPr>
+        <w:spacing w:after="0" w:line="260" w:lineRule="auto"/>
+        <w:ind w:firstLine="708"/>
+        <w:rPr>
+          <w:rFonts w:ascii="Barlow" w:eastAsia="Barlow" w:hAnsi="Barlow" w:cs="Barlow"/>
+          <w:bCs/>
+        </w:rPr>
+      </w:pPr>
+      <w:r>
+        <w:rPr>
+          <w:rFonts w:ascii="Barlow" w:eastAsia="Barlow" w:hAnsi="Barlow" w:cs="Barlow"/>
+          <w:bCs/>
+        </w:rPr>
+        <w:t>Início de fabricação: 17 de Novembro de 2008</w:t>
+      </w:r>
+    </w:p>
+    <w:p>
+      <w:pPr>
+        <w:spacing w:after="0" w:line="260" w:lineRule="auto"/>
+        <w:ind w:left="708"/>
+        <w:rPr>
+          <w:rFonts w:ascii="Barlow" w:eastAsia="Barlow" w:hAnsi="Barlow" w:cs="Barlow"/>
+          <w:b/>
+        </w:rPr>
+      </w:pPr>
+      <w:r>
+        <w:rPr>
+          <w:rFonts w:ascii="Barlow" w:eastAsia="Barlow" w:hAnsi="Barlow" w:cs="Barlow"/>
+          <w:bCs/>
+        </w:rPr>
+        <w:t xml:space="preserve">Características: 4 núcleos e 4 threads, Litografia de 45nm, TDP de 95W, 3.20GHz Turbo </w:t>
       </w:r>
       <w:proofErr w:type="spellStart"/>
       <w:r>
@@ -1650,7 +1783,7 @@
           <w:rFonts w:ascii="Barlow" w:eastAsia="Barlow" w:hAnsi="Barlow" w:cs="Barlow"/>
           <w:bCs/>
         </w:rPr>
-        <w:t>SpeedStep</w:t>
+        <w:t>boost</w:t>
       </w:r>
       <w:proofErr w:type="spellEnd"/>
       <w:r>
@@ -1658,108 +1791,7 @@
           <w:rFonts w:ascii="Barlow" w:eastAsia="Barlow" w:hAnsi="Barlow" w:cs="Barlow"/>
           <w:bCs/>
         </w:rPr>
-        <w:t>.</w:t>
-      </w:r>
-    </w:p>
-    <w:p>
-      <w:pPr>
-        <w:spacing w:after="0" w:line="260" w:lineRule="auto"/>
-        <w:ind w:firstLine="708"/>
-        <w:rPr>
-          <w:rFonts w:ascii="Barlow" w:eastAsia="Barlow" w:hAnsi="Barlow" w:cs="Barlow"/>
-          <w:bCs/>
-        </w:rPr>
-      </w:pPr>
-    </w:p>
-    <w:p>
-      <w:pPr>
-        <w:spacing w:after="0" w:line="260" w:lineRule="auto"/>
-        <w:ind w:firstLine="708"/>
-        <w:rPr>
-          <w:rFonts w:ascii="Barlow" w:eastAsia="Barlow" w:hAnsi="Barlow" w:cs="Barlow"/>
-          <w:b/>
-        </w:rPr>
-      </w:pPr>
-      <w:r>
-        <w:rPr>
-          <w:rFonts w:ascii="Barlow" w:eastAsia="Barlow" w:hAnsi="Barlow" w:cs="Barlow"/>
-          <w:b/>
-        </w:rPr>
-        <w:t>Intel Core i7-</w:t>
-      </w:r>
-      <w:r>
-        <w:rPr>
-          <w:rFonts w:ascii="Barlow" w:eastAsia="Barlow" w:hAnsi="Barlow" w:cs="Barlow"/>
-          <w:b/>
-        </w:rPr>
-        <w:t>860</w:t>
-      </w:r>
-    </w:p>
-    <w:p>
-      <w:pPr>
-        <w:spacing w:after="0" w:line="260" w:lineRule="auto"/>
-        <w:ind w:firstLine="708"/>
-        <w:rPr>
-          <w:rFonts w:ascii="Barlow" w:eastAsia="Barlow" w:hAnsi="Barlow" w:cs="Barlow"/>
-          <w:bCs/>
-        </w:rPr>
-      </w:pPr>
-      <w:r>
-        <w:rPr>
-          <w:rFonts w:ascii="Barlow" w:eastAsia="Barlow" w:hAnsi="Barlow" w:cs="Barlow"/>
-          <w:bCs/>
-        </w:rPr>
-        <w:t>Fabricante: Intel</w:t>
-      </w:r>
-    </w:p>
-    <w:p>
-      <w:pPr>
-        <w:spacing w:after="0" w:line="260" w:lineRule="auto"/>
-        <w:ind w:firstLine="708"/>
-        <w:rPr>
-          <w:rFonts w:ascii="Barlow" w:eastAsia="Barlow" w:hAnsi="Barlow" w:cs="Barlow"/>
-          <w:bCs/>
-        </w:rPr>
-      </w:pPr>
-      <w:r>
-        <w:rPr>
-          <w:rFonts w:ascii="Barlow" w:eastAsia="Barlow" w:hAnsi="Barlow" w:cs="Barlow"/>
-          <w:bCs/>
-        </w:rPr>
-        <w:t xml:space="preserve">Início de fabricação: 17 de </w:t>
-      </w:r>
-      <w:proofErr w:type="gramStart"/>
-      <w:r>
-        <w:rPr>
-          <w:rFonts w:ascii="Barlow" w:eastAsia="Barlow" w:hAnsi="Barlow" w:cs="Barlow"/>
-          <w:bCs/>
-        </w:rPr>
-        <w:t>Novembro</w:t>
-      </w:r>
-      <w:proofErr w:type="gramEnd"/>
-      <w:r>
-        <w:rPr>
-          <w:rFonts w:ascii="Barlow" w:eastAsia="Barlow" w:hAnsi="Barlow" w:cs="Barlow"/>
-          <w:bCs/>
-        </w:rPr>
-        <w:t xml:space="preserve"> de 2008</w:t>
-      </w:r>
-    </w:p>
-    <w:p>
-      <w:pPr>
-        <w:spacing w:after="0" w:line="260" w:lineRule="auto"/>
-        <w:ind w:left="708"/>
-        <w:rPr>
-          <w:rFonts w:ascii="Barlow" w:eastAsia="Barlow" w:hAnsi="Barlow" w:cs="Barlow"/>
-          <w:b/>
-        </w:rPr>
-      </w:pPr>
-      <w:r>
-        <w:rPr>
-          <w:rFonts w:ascii="Barlow" w:eastAsia="Barlow" w:hAnsi="Barlow" w:cs="Barlow"/>
-          <w:bCs/>
-        </w:rPr>
-        <w:t xml:space="preserve">Características: 4 núcleos e 4 threads, Litografia de 45nm, TDP de 95W, 3.20GHz Turbo </w:t>
+        <w:t xml:space="preserve">, Tecnologia Intel Turbo </w:t>
       </w:r>
       <w:proofErr w:type="spellStart"/>
       <w:r>
@@ -1767,7 +1799,7 @@
           <w:rFonts w:ascii="Barlow" w:eastAsia="Barlow" w:hAnsi="Barlow" w:cs="Barlow"/>
           <w:bCs/>
         </w:rPr>
-        <w:t>boost</w:t>
+        <w:t>Boost</w:t>
       </w:r>
       <w:proofErr w:type="spellEnd"/>
       <w:r>
@@ -1775,7 +1807,7 @@
           <w:rFonts w:ascii="Barlow" w:eastAsia="Barlow" w:hAnsi="Barlow" w:cs="Barlow"/>
           <w:bCs/>
         </w:rPr>
-        <w:t xml:space="preserve">, Tecnologia Intel Turbo </w:t>
+        <w:t>, Intel 64, Tecnologia Hyper-</w:t>
       </w:r>
       <w:proofErr w:type="spellStart"/>
       <w:r>
@@ -1783,7 +1815,7 @@
           <w:rFonts w:ascii="Barlow" w:eastAsia="Barlow" w:hAnsi="Barlow" w:cs="Barlow"/>
           <w:bCs/>
         </w:rPr>
-        <w:t>Boost</w:t>
+        <w:t>threading</w:t>
       </w:r>
       <w:proofErr w:type="spellEnd"/>
       <w:r>
@@ -1791,39 +1823,7 @@
           <w:rFonts w:ascii="Barlow" w:eastAsia="Barlow" w:hAnsi="Barlow" w:cs="Barlow"/>
           <w:bCs/>
         </w:rPr>
-        <w:t xml:space="preserve">, Intel 64, Tecnologia </w:t>
-      </w:r>
-      <w:proofErr w:type="spellStart"/>
-      <w:r>
-        <w:rPr>
-          <w:rFonts w:ascii="Barlow" w:eastAsia="Barlow" w:hAnsi="Barlow" w:cs="Barlow"/>
-          <w:bCs/>
-        </w:rPr>
-        <w:t>Hyper-threading</w:t>
-      </w:r>
-      <w:proofErr w:type="spellEnd"/>
-      <w:r>
-        <w:rPr>
-          <w:rFonts w:ascii="Barlow" w:eastAsia="Barlow" w:hAnsi="Barlow" w:cs="Barlow"/>
-          <w:bCs/>
-        </w:rPr>
-        <w:t xml:space="preserve"> Intel, </w:t>
-      </w:r>
-      <w:proofErr w:type="spellStart"/>
-      <w:r>
-        <w:rPr>
-          <w:rFonts w:ascii="Barlow" w:eastAsia="Barlow" w:hAnsi="Barlow" w:cs="Barlow"/>
-          <w:bCs/>
-        </w:rPr>
-        <w:t>Enhanced</w:t>
-      </w:r>
-      <w:proofErr w:type="spellEnd"/>
-      <w:r>
-        <w:rPr>
-          <w:rFonts w:ascii="Barlow" w:eastAsia="Barlow" w:hAnsi="Barlow" w:cs="Barlow"/>
-          <w:bCs/>
-        </w:rPr>
-        <w:t xml:space="preserve"> Intel </w:t>
+        <w:t xml:space="preserve"> Intel, Enhanced Intel </w:t>
       </w:r>
       <w:proofErr w:type="spellStart"/>
       <w:r>
@@ -2054,17 +2054,7 @@
           <w:spacing w:val="-8"/>
           <w:shd w:val="clear" w:color="auto" w:fill="FFFFFF"/>
         </w:rPr>
-        <w:t xml:space="preserve">Uma CPU com um thread tem apenas uma linha de trabalho – e realiza </w:t>
-      </w:r>
-      <w:r>
-        <w:rPr>
-          <w:rFonts w:ascii="Arial" w:hAnsi="Arial" w:cs="Arial"/>
-          <w:color w:val="000000" w:themeColor="text1"/>
-          <w:spacing w:val="-8"/>
-          <w:shd w:val="clear" w:color="auto" w:fill="FFFFFF"/>
-        </w:rPr>
-        <w:lastRenderedPageBreak/>
-        <w:t xml:space="preserve">uma ação por vez. Logo, processadores </w:t>
+        <w:t xml:space="preserve">Uma CPU com um thread tem apenas uma linha de trabalho – e realiza uma ação por vez. Logo, processadores </w:t>
       </w:r>
       <w:proofErr w:type="spellStart"/>
       <w:r>

</xml_diff>